<commit_message>
grammer fixes of story
</commit_message>
<xml_diff>
--- a/Story Material/Things that People should already know/Story of Team Oysha.docx
+++ b/Story Material/Things that People should already know/Story of Team Oysha.docx
@@ -68,7 +68,10 @@
     </w:p>
     <w:p>
       <w:r>
-        <w:t xml:space="preserve">Many of </w:t>
+        <w:t>Many</w:t>
+      </w:r>
+      <w:r>
+        <w:t xml:space="preserve"> </w:t>
       </w:r>
       <w:r>
         <w:t>people</w:t>
@@ -79,7 +82,13 @@
     </w:p>
     <w:p>
       <w:r>
-        <w:t>But the team still held on struggling to reach the top.</w:t>
+        <w:t>But the team still held on</w:t>
+      </w:r>
+      <w:r>
+        <w:t>,</w:t>
+      </w:r>
+      <w:r>
+        <w:t xml:space="preserve"> struggling to reach the top.</w:t>
       </w:r>
     </w:p>
     <w:p>
@@ -94,7 +103,13 @@
     </w:p>
     <w:p>
       <w:r>
-        <w:t xml:space="preserve">Once they have reached the top </w:t>
+        <w:t>Once they have reached the top</w:t>
+      </w:r>
+      <w:r>
+        <w:t>,</w:t>
+      </w:r>
+      <w:r>
+        <w:t xml:space="preserve"> </w:t>
       </w:r>
       <w:proofErr w:type="spellStart"/>
       <w:r>
@@ -203,15 +218,199 @@
       <w:r>
         <w:t xml:space="preserve"> was inspired to hide his identity and go hangout at the lower ranks to find interesting people</w:t>
       </w:r>
-    </w:p>
-    <w:p>
+      <w:r>
+        <w:t xml:space="preserve"> like </w:t>
+      </w:r>
       <w:proofErr w:type="spellStart"/>
       <w:r>
         <w:t>NeoRoy</w:t>
       </w:r>
       <w:proofErr w:type="spellEnd"/>
       <w:r>
-        <w:t xml:space="preserve"> was consider the last person to ever speak to </w:t>
+        <w:t xml:space="preserve"> //no one should know this</w:t>
+      </w:r>
+    </w:p>
+    <w:p>
+      <w:proofErr w:type="spellStart"/>
+      <w:r>
+        <w:t>NeoRoy</w:t>
+      </w:r>
+      <w:proofErr w:type="spellEnd"/>
+      <w:r>
+        <w:t xml:space="preserve"> was </w:t>
+      </w:r>
+      <w:r>
+        <w:t>documented to be the</w:t>
+      </w:r>
+      <w:r>
+        <w:t xml:space="preserve"> last person to</w:t>
+      </w:r>
+      <w:r>
+        <w:t xml:space="preserve"> have spoken to </w:t>
+      </w:r>
+      <w:proofErr w:type="spellStart"/>
+      <w:r>
+        <w:t>A</w:t>
+      </w:r>
+      <w:r>
+        <w:t>sta</w:t>
+      </w:r>
+      <w:proofErr w:type="spellEnd"/>
+      <w:r>
+        <w:t>.</w:t>
+      </w:r>
+    </w:p>
+    <w:p>
+      <w:r>
+        <w:t xml:space="preserve">After </w:t>
+      </w:r>
+      <w:proofErr w:type="spellStart"/>
+      <w:r>
+        <w:t>Asta’s</w:t>
+      </w:r>
+      <w:proofErr w:type="spellEnd"/>
+      <w:r>
+        <w:t xml:space="preserve"> dis</w:t>
+      </w:r>
+      <w:r>
+        <w:t xml:space="preserve">appearance the members of team </w:t>
+      </w:r>
+      <w:proofErr w:type="spellStart"/>
+      <w:r>
+        <w:t>O</w:t>
+      </w:r>
+      <w:r>
+        <w:t>ysha</w:t>
+      </w:r>
+      <w:proofErr w:type="spellEnd"/>
+      <w:r>
+        <w:t xml:space="preserve"> started having disputes.</w:t>
+      </w:r>
+    </w:p>
+    <w:p>
+      <w:proofErr w:type="spellStart"/>
+      <w:r>
+        <w:t>Xeliah</w:t>
+      </w:r>
+      <w:proofErr w:type="spellEnd"/>
+      <w:r>
+        <w:t xml:space="preserve"> wanted to be leader of team </w:t>
+      </w:r>
+      <w:proofErr w:type="spellStart"/>
+      <w:r>
+        <w:t>oysha</w:t>
+      </w:r>
+      <w:proofErr w:type="spellEnd"/>
+      <w:r>
+        <w:t xml:space="preserve"> and he tried to find </w:t>
+      </w:r>
+      <w:r>
+        <w:t>ways to manipulate his way there</w:t>
+      </w:r>
+    </w:p>
+    <w:p>
+      <w:r>
+        <w:t>But many of the remaining team</w:t>
+      </w:r>
+      <w:r>
+        <w:t xml:space="preserve"> members</w:t>
+      </w:r>
+      <w:r>
+        <w:t xml:space="preserve"> kicked him out</w:t>
+      </w:r>
+      <w:r>
+        <w:t xml:space="preserve"> since they didn’t trust him</w:t>
+      </w:r>
+      <w:r>
+        <w:t>.</w:t>
+      </w:r>
+    </w:p>
+    <w:p>
+      <w:r>
+        <w:t>Erika wanted to keep the team strong and only wanted to recruit elites.</w:t>
+      </w:r>
+    </w:p>
+    <w:p>
+      <w:proofErr w:type="spellStart"/>
+      <w:r>
+        <w:t>Naython</w:t>
+      </w:r>
+      <w:proofErr w:type="spellEnd"/>
+      <w:r>
+        <w:t xml:space="preserve"> didn’</w:t>
+      </w:r>
+      <w:r>
+        <w:t xml:space="preserve">t like that wishing to keep it like </w:t>
+      </w:r>
+      <w:proofErr w:type="spellStart"/>
+      <w:r>
+        <w:t>A</w:t>
+      </w:r>
+      <w:r>
+        <w:t>sta</w:t>
+      </w:r>
+      <w:proofErr w:type="spellEnd"/>
+      <w:r>
+        <w:t xml:space="preserve"> and recruit</w:t>
+      </w:r>
+      <w:r>
+        <w:t>ed</w:t>
+      </w:r>
+      <w:r>
+        <w:t xml:space="preserve"> anyone that wanted to join</w:t>
+      </w:r>
+    </w:p>
+    <w:p>
+      <w:r>
+        <w:t>Vik Thor did not want to be part of the argument so he wonder around aimlessly waiting for the argument to settle</w:t>
+      </w:r>
+    </w:p>
+    <w:p>
+      <w:proofErr w:type="spellStart"/>
+      <w:r>
+        <w:t>Fif</w:t>
+      </w:r>
+      <w:proofErr w:type="spellEnd"/>
+      <w:r>
+        <w:t xml:space="preserve"> F</w:t>
+      </w:r>
+      <w:r>
+        <w:t xml:space="preserve">yn </w:t>
+      </w:r>
+      <w:proofErr w:type="spellStart"/>
+      <w:r>
+        <w:t>Lwu</w:t>
+      </w:r>
+      <w:proofErr w:type="spellEnd"/>
+      <w:r>
+        <w:t xml:space="preserve"> was becoming depress that everything was changing drastically </w:t>
+      </w:r>
+    </w:p>
+    <w:p>
+      <w:r>
+        <w:t>After the argument</w:t>
+      </w:r>
+      <w:r>
+        <w:t xml:space="preserve"> settled </w:t>
+      </w:r>
+      <w:proofErr w:type="spellStart"/>
+      <w:r>
+        <w:t>Naython</w:t>
+      </w:r>
+      <w:proofErr w:type="spellEnd"/>
+      <w:r>
+        <w:t xml:space="preserve"> quit team </w:t>
+      </w:r>
+      <w:proofErr w:type="spellStart"/>
+      <w:r>
+        <w:t>O</w:t>
+      </w:r>
+      <w:r>
+        <w:t>ysha</w:t>
+      </w:r>
+      <w:proofErr w:type="spellEnd"/>
+      <w:r>
+        <w:t xml:space="preserve"> saying that </w:t>
       </w:r>
       <w:proofErr w:type="spellStart"/>
       <w:r>
@@ -219,56 +418,7 @@
       </w:r>
       <w:proofErr w:type="spellEnd"/>
       <w:r>
-        <w:t>.</w:t>
-      </w:r>
-    </w:p>
-    <w:p>
-      <w:r>
-        <w:t xml:space="preserve">After </w:t>
-      </w:r>
-      <w:proofErr w:type="spellStart"/>
-      <w:r>
-        <w:t>Asta’s</w:t>
-      </w:r>
-      <w:proofErr w:type="spellEnd"/>
-      <w:r>
-        <w:t xml:space="preserve"> disappearance the members of team </w:t>
-      </w:r>
-      <w:proofErr w:type="spellStart"/>
-      <w:r>
-        <w:t>oysha</w:t>
-      </w:r>
-      <w:proofErr w:type="spellEnd"/>
-      <w:r>
-        <w:t xml:space="preserve"> started having disputes.</w:t>
-      </w:r>
-    </w:p>
-    <w:p>
-      <w:proofErr w:type="spellStart"/>
-      <w:r>
-        <w:t>Xeliah</w:t>
-      </w:r>
-      <w:proofErr w:type="spellEnd"/>
-      <w:r>
-        <w:t xml:space="preserve"> wanted to be leader of team </w:t>
-      </w:r>
-      <w:proofErr w:type="spellStart"/>
-      <w:r>
-        <w:t>oysha</w:t>
-      </w:r>
-      <w:proofErr w:type="spellEnd"/>
-      <w:r>
-        <w:t xml:space="preserve"> and he tried to find ways to manipulate his way their</w:t>
-      </w:r>
-    </w:p>
-    <w:p>
-      <w:r>
-        <w:t>But many of the remaining team kicked him out.</w:t>
-      </w:r>
-    </w:p>
-    <w:p>
-      <w:r>
-        <w:t>Erika wanted to keep the team strong and only wanted to recruit elites.</w:t>
+        <w:t xml:space="preserve"> was the reason why he would even stay</w:t>
       </w:r>
     </w:p>
     <w:p>
@@ -278,84 +428,6 @@
       </w:r>
       <w:proofErr w:type="spellEnd"/>
       <w:r>
-        <w:t xml:space="preserve"> didn’t like that wishing to be like </w:t>
-      </w:r>
-      <w:proofErr w:type="spellStart"/>
-      <w:r>
-        <w:t>asta</w:t>
-      </w:r>
-      <w:proofErr w:type="spellEnd"/>
-      <w:r>
-        <w:t xml:space="preserve"> and recruit anyone that wanted to join</w:t>
-      </w:r>
-    </w:p>
-    <w:p>
-      <w:r>
-        <w:t>Vik Thor did not want to be part of the argument so he wonder around aimlessly waiting for the argument to settle</w:t>
-      </w:r>
-    </w:p>
-    <w:p>
-      <w:proofErr w:type="spellStart"/>
-      <w:r>
-        <w:t>Fif</w:t>
-      </w:r>
-      <w:proofErr w:type="spellEnd"/>
-      <w:r>
-        <w:t xml:space="preserve"> </w:t>
-      </w:r>
-      <w:proofErr w:type="spellStart"/>
-      <w:r>
-        <w:t>fyn</w:t>
-      </w:r>
-      <w:proofErr w:type="spellEnd"/>
-      <w:r>
-        <w:t xml:space="preserve"> </w:t>
-      </w:r>
-      <w:proofErr w:type="spellStart"/>
-      <w:r>
-        <w:t>Lwu</w:t>
-      </w:r>
-      <w:proofErr w:type="spellEnd"/>
-      <w:r>
-        <w:t xml:space="preserve"> was becoming depress that everything was changing drastically </w:t>
-      </w:r>
-    </w:p>
-    <w:p>
-      <w:r>
-        <w:t xml:space="preserve">After the argument </w:t>
-      </w:r>
-      <w:proofErr w:type="spellStart"/>
-      <w:r>
-        <w:t>Naython</w:t>
-      </w:r>
-      <w:proofErr w:type="spellEnd"/>
-      <w:r>
-        <w:t xml:space="preserve"> quit team </w:t>
-      </w:r>
-      <w:proofErr w:type="spellStart"/>
-      <w:r>
-        <w:t>oysha</w:t>
-      </w:r>
-      <w:proofErr w:type="spellEnd"/>
-      <w:r>
-        <w:t xml:space="preserve"> saying that </w:t>
-      </w:r>
-      <w:proofErr w:type="spellStart"/>
-      <w:r>
-        <w:t>asta</w:t>
-      </w:r>
-      <w:proofErr w:type="spellEnd"/>
-      <w:r>
-        <w:t xml:space="preserve"> was the reason why he would even stay</w:t>
-      </w:r>
-    </w:p>
-    <w:p>
-      <w:proofErr w:type="spellStart"/>
-      <w:r>
-        <w:t>Naython</w:t>
-      </w:r>
-      <w:proofErr w:type="spellEnd"/>
-      <w:r>
         <w:t xml:space="preserve"> then joined team </w:t>
       </w:r>
       <w:proofErr w:type="spellStart"/>
@@ -424,55 +496,63 @@
     <w:p>
       <w:r>
         <w:t>A few years has passed since then</w:t>
-      </w:r>
-    </w:p>
-    <w:p>
-      <w:proofErr w:type="spellStart"/>
-      <w:r>
-        <w:t>Asta</w:t>
-      </w:r>
-      <w:proofErr w:type="spellEnd"/>
-      <w:r>
-        <w:t xml:space="preserve"> is still </w:t>
-      </w:r>
-      <w:proofErr w:type="spellStart"/>
-      <w:r>
-        <w:t>no where</w:t>
-      </w:r>
-      <w:proofErr w:type="spellEnd"/>
-      <w:r>
-        <w:t xml:space="preserve"> to be found.</w:t>
-      </w:r>
-    </w:p>
-    <w:p>
-      <w:r>
-        <w:lastRenderedPageBreak/>
-        <w:t xml:space="preserve">That is a rough brain storm of team </w:t>
-      </w:r>
-      <w:proofErr w:type="spellStart"/>
-      <w:r>
-        <w:t>Oysha</w:t>
-      </w:r>
-      <w:proofErr w:type="spellEnd"/>
-      <w:r>
-        <w:t xml:space="preserve"> everything is still subject to be changed</w:t>
-      </w:r>
-    </w:p>
-    <w:p/>
-    <w:p>
-      <w:r>
-        <w:t xml:space="preserve">Keep in mind this is the exact story that was for my characters where </w:t>
-      </w:r>
-      <w:proofErr w:type="spellStart"/>
-      <w:r>
-        <w:t>asta</w:t>
-      </w:r>
-      <w:proofErr w:type="spellEnd"/>
-      <w:r>
-        <w:t xml:space="preserve"> was the main character.</w:t>
       </w:r>
       <w:bookmarkStart w:id="0" w:name="_GoBack"/>
       <w:bookmarkEnd w:id="0"/>
+    </w:p>
+    <w:p>
+      <w:proofErr w:type="spellStart"/>
+      <w:r>
+        <w:lastRenderedPageBreak/>
+        <w:t>Asta</w:t>
+      </w:r>
+      <w:proofErr w:type="spellEnd"/>
+      <w:r>
+        <w:t xml:space="preserve"> is still </w:t>
+      </w:r>
+      <w:proofErr w:type="spellStart"/>
+      <w:r>
+        <w:t>no where</w:t>
+      </w:r>
+      <w:proofErr w:type="spellEnd"/>
+      <w:r>
+        <w:t xml:space="preserve"> to be found.</w:t>
+      </w:r>
+    </w:p>
+    <w:p/>
+    <w:p/>
+    <w:p>
+      <w:r>
+        <w:t xml:space="preserve">That is a rough brain storm of team </w:t>
+      </w:r>
+      <w:proofErr w:type="spellStart"/>
+      <w:r>
+        <w:t>Oysha</w:t>
+      </w:r>
+      <w:proofErr w:type="spellEnd"/>
+      <w:r>
+        <w:t xml:space="preserve"> everything is still subject to be changed</w:t>
+      </w:r>
+    </w:p>
+    <w:p/>
+    <w:p>
+      <w:r>
+        <w:t>Keep in mind this is the exact story that was</w:t>
+      </w:r>
+      <w:r>
+        <w:t xml:space="preserve"> meant for my characters where </w:t>
+      </w:r>
+      <w:proofErr w:type="spellStart"/>
+      <w:r>
+        <w:t>A</w:t>
+      </w:r>
+      <w:r>
+        <w:t>sta</w:t>
+      </w:r>
+      <w:proofErr w:type="spellEnd"/>
+      <w:r>
+        <w:t xml:space="preserve"> was the main character.</w:t>
+      </w:r>
     </w:p>
     <w:p/>
     <w:sectPr>

</xml_diff>